<commit_message>
some change on SRS
</commit_message>
<xml_diff>
--- a/第10组-彭伟-SRS .docx
+++ b/第10组-彭伟-SRS .docx
@@ -5860,20 +5860,20 @@
           <w:numId w:val="0"/>
         </w:numPr>
         <w:spacing w:after="0" w:line="360" w:lineRule="auto"/>
-        <w:ind w:left="660" w:leftChars="300"/>
-        <w:rPr>
-          <w:rFonts w:ascii="Times New Roman" w:hAnsi="Times New Roman" w:cs="Times New Roman"/>
-          <w:sz w:val="24"/>
-          <w:szCs w:val="24"/>
-        </w:rPr>
-      </w:pPr>
-      <w:r>
+        <w:ind w:left="420" w:leftChars="0" w:firstLine="420" w:firstLineChars="0"/>
         <w:rPr>
           <w:rFonts w:hint="eastAsia" w:ascii="Times New Roman" w:hAnsi="Times New Roman" w:cs="Times New Roman"/>
           <w:sz w:val="24"/>
           <w:szCs w:val="24"/>
         </w:rPr>
-        <w:t>本次面向领域的实训中，我们课题目标是：嵌入式软件开发。应用所掌握的知识，做一款手机端APP，我们的选题是“美食天下”。</w:t>
+      </w:pPr>
+      <w:r>
+        <w:rPr>
+          <w:rFonts w:hint="eastAsia" w:ascii="Times New Roman" w:hAnsi="Times New Roman" w:cs="Times New Roman"/>
+          <w:sz w:val="24"/>
+          <w:szCs w:val="24"/>
+        </w:rPr>
+        <w:t>为了向客户提供先进的电子修谱方式。而且随着移动互联网的风生水起，移动APP已成为公司未来发展一个不可或缺的产品。为了解决传统书籍不便携带查阅，不符合现代生活习惯，以及数据修缮、更新不便捷，家谱App应运而生。</w:t>
       </w:r>
     </w:p>
     <w:p>
@@ -5907,6 +5907,72 @@
         <w:t>.2项目背景</w:t>
       </w:r>
       <w:bookmarkEnd w:id="39"/>
+    </w:p>
+    <w:p>
+      <w:pPr>
+        <w:numPr>
+          <w:numId w:val="0"/>
+        </w:numPr>
+        <w:spacing w:after="0" w:line="360" w:lineRule="auto"/>
+        <w:ind w:left="420" w:leftChars="0" w:firstLine="420" w:firstLineChars="0"/>
+        <w:rPr>
+          <w:rFonts w:hint="eastAsia" w:ascii="Times New Roman" w:hAnsi="Times New Roman" w:cs="Times New Roman"/>
+          <w:sz w:val="24"/>
+          <w:szCs w:val="24"/>
+        </w:rPr>
+      </w:pPr>
+      <w:r>
+        <w:rPr>
+          <w:rFonts w:hint="eastAsia" w:ascii="Times New Roman" w:hAnsi="Times New Roman" w:cs="Times New Roman"/>
+          <w:sz w:val="24"/>
+          <w:szCs w:val="24"/>
+        </w:rPr>
+        <w:t>在泱泱中华五千年的历史长河中，宗族家谱是构建家族人伦的基础，是传统文明的见证。中国家谱文化源远流长，不论战火纷飞亦或国泰民安的时代，家谱依旧得以传承下来，延续了一代又一代。寻根问祖，是人类的天然意识；追根溯源，是人类的自愿索求。宗族家谱——一个家族的生命史。它不仅记录着该家族的来源、迁徙的轨迹，还包罗了该家族生息、繁衍、婚姻、文化、族规、家约等历史文化的全过程。</w:t>
+      </w:r>
+    </w:p>
+    <w:p>
+      <w:pPr>
+        <w:numPr>
+          <w:numId w:val="0"/>
+        </w:numPr>
+        <w:spacing w:after="0" w:line="360" w:lineRule="auto"/>
+        <w:ind w:left="420" w:leftChars="0" w:firstLine="420" w:firstLineChars="0"/>
+        <w:rPr>
+          <w:rFonts w:hint="eastAsia" w:ascii="Times New Roman" w:hAnsi="Times New Roman" w:cs="Times New Roman"/>
+          <w:sz w:val="24"/>
+          <w:szCs w:val="24"/>
+        </w:rPr>
+      </w:pPr>
+      <w:r>
+        <w:rPr>
+          <w:rFonts w:hint="eastAsia" w:ascii="Times New Roman" w:hAnsi="Times New Roman" w:cs="Times New Roman"/>
+          <w:sz w:val="24"/>
+          <w:szCs w:val="24"/>
+        </w:rPr>
+        <w:t>华夏民族是一个有信仰的民族，我们五千年的历史文化就是我们的信仰。传统文化在被岁月的磨砺中愈发光亮。随即而来的是，神州大地出现了一股重修家谱的热潮，由海外到海内，南方到北方，东部到西部，各地宗亲活动不计其数。</w:t>
+      </w:r>
+    </w:p>
+    <w:p>
+      <w:pPr>
+        <w:numPr>
+          <w:numId w:val="0"/>
+        </w:numPr>
+        <w:spacing w:after="0" w:line="360" w:lineRule="auto"/>
+        <w:ind w:left="420" w:leftChars="0" w:firstLine="420" w:firstLineChars="0"/>
+        <w:rPr>
+          <w:rFonts w:hint="eastAsia" w:ascii="Times New Roman" w:hAnsi="Times New Roman" w:cs="Times New Roman"/>
+          <w:sz w:val="24"/>
+          <w:szCs w:val="24"/>
+        </w:rPr>
+      </w:pPr>
+      <w:r>
+        <w:rPr>
+          <w:rFonts w:hint="eastAsia" w:ascii="Times New Roman" w:hAnsi="Times New Roman" w:cs="Times New Roman"/>
+          <w:sz w:val="24"/>
+          <w:szCs w:val="24"/>
+        </w:rPr>
+        <w:t>为此我们推出面向全社会的家谱App。</w:t>
+      </w:r>
     </w:p>
     <w:p>
       <w:pPr>
@@ -5938,88 +6004,59 @@
     </w:p>
     <w:p>
       <w:pPr>
+        <w:pStyle w:val="3"/>
+        <w:spacing w:after="240"/>
+        <w:rPr>
+          <w:rFonts w:ascii="Times New Roman" w:hAnsi="Times New Roman" w:eastAsia="黑体" w:cs="Times New Roman"/>
+          <w:color w:val="auto"/>
+          <w:sz w:val="32"/>
+          <w:szCs w:val="30"/>
+        </w:rPr>
+      </w:pPr>
+      <w:bookmarkStart w:id="40" w:name="_Toc24206"/>
+      <w:r>
+        <w:rPr>
+          <w:rFonts w:hint="eastAsia" w:ascii="Times New Roman" w:hAnsi="Times New Roman" w:eastAsia="黑体" w:cs="Times New Roman"/>
+          <w:color w:val="auto"/>
+          <w:sz w:val="32"/>
+          <w:szCs w:val="30"/>
+        </w:rPr>
+        <w:t>2</w:t>
+      </w:r>
+      <w:r>
+        <w:rPr>
+          <w:rFonts w:ascii="Times New Roman" w:hAnsi="Times New Roman" w:eastAsia="黑体" w:cs="Times New Roman"/>
+          <w:color w:val="auto"/>
+          <w:sz w:val="32"/>
+          <w:szCs w:val="30"/>
+        </w:rPr>
+        <w:t>.3项目目标</w:t>
+      </w:r>
+      <w:bookmarkEnd w:id="40"/>
+    </w:p>
+    <w:p>
+      <w:pPr>
         <w:numPr>
           <w:numId w:val="0"/>
         </w:numPr>
         <w:spacing w:after="0" w:line="360" w:lineRule="auto"/>
-        <w:ind w:left="660" w:leftChars="300"/>
+        <w:ind w:left="420" w:leftChars="0" w:firstLine="420" w:firstLineChars="0"/>
         <w:rPr>
           <w:rFonts w:hint="eastAsia" w:ascii="Times New Roman" w:hAnsi="Times New Roman" w:cs="Times New Roman"/>
           <w:sz w:val="24"/>
           <w:szCs w:val="24"/>
         </w:rPr>
       </w:pPr>
-    </w:p>
-    <w:p>
-      <w:pPr>
-        <w:pStyle w:val="3"/>
-        <w:spacing w:after="240"/>
-        <w:rPr>
-          <w:rFonts w:ascii="Times New Roman" w:hAnsi="Times New Roman" w:eastAsia="黑体" w:cs="Times New Roman"/>
-          <w:color w:val="auto"/>
-          <w:sz w:val="32"/>
-          <w:szCs w:val="30"/>
-        </w:rPr>
-      </w:pPr>
-      <w:bookmarkStart w:id="40" w:name="_Toc24206"/>
-      <w:r>
-        <w:rPr>
-          <w:rFonts w:hint="eastAsia" w:ascii="Times New Roman" w:hAnsi="Times New Roman" w:eastAsia="黑体" w:cs="Times New Roman"/>
-          <w:color w:val="auto"/>
-          <w:sz w:val="32"/>
-          <w:szCs w:val="30"/>
-        </w:rPr>
-        <w:t>2</w:t>
-      </w:r>
-      <w:r>
-        <w:rPr>
-          <w:rFonts w:ascii="Times New Roman" w:hAnsi="Times New Roman" w:eastAsia="黑体" w:cs="Times New Roman"/>
-          <w:color w:val="auto"/>
-          <w:sz w:val="32"/>
-          <w:szCs w:val="30"/>
-        </w:rPr>
-        <w:t>.3项目目标</w:t>
-      </w:r>
-      <w:bookmarkEnd w:id="40"/>
-    </w:p>
-    <w:p>
-      <w:pPr>
-        <w:numPr>
-          <w:numId w:val="0"/>
-        </w:numPr>
-        <w:spacing w:after="0" w:line="360" w:lineRule="auto"/>
+      <w:r>
         <w:rPr>
           <w:rFonts w:hint="eastAsia" w:ascii="Times New Roman" w:hAnsi="Times New Roman" w:cs="Times New Roman"/>
           <w:sz w:val="24"/>
           <w:szCs w:val="24"/>
         </w:rPr>
-      </w:pPr>
-    </w:p>
-    <w:p>
-      <w:pPr>
-        <w:numPr>
-          <w:numId w:val="0"/>
-        </w:numPr>
-        <w:spacing w:after="0" w:line="360" w:lineRule="auto"/>
-        <w:rPr>
-          <w:rFonts w:hint="eastAsia" w:ascii="Times New Roman" w:hAnsi="Times New Roman" w:cs="Times New Roman"/>
-          <w:sz w:val="24"/>
-          <w:szCs w:val="24"/>
-        </w:rPr>
-      </w:pPr>
-    </w:p>
-    <w:p>
-      <w:pPr>
-        <w:numPr>
-          <w:numId w:val="0"/>
-        </w:numPr>
-        <w:spacing w:after="0" w:line="360" w:lineRule="auto"/>
-        <w:rPr>
-          <w:rFonts w:hint="eastAsia" w:ascii="Times New Roman" w:hAnsi="Times New Roman" w:cs="Times New Roman"/>
-          <w:sz w:val="24"/>
-          <w:szCs w:val="24"/>
-        </w:rPr>
-      </w:pPr>
+        <w:t>家谱App功能齐全强大，操作简便。家谱用于记录某家族历代家族成员的情况与关系。用户在使用此产品时，通过点击登录后，就能实现查看他人系谱图、关系查询、公开或取消公开系谱图等功能。用户还可以通过通讯录、微信、QQ等录入成员。作为一个全面的家谱资料管理软件，实现对一个家族所有的资料进行收集整理。</w:t>
+      </w:r>
+      <w:bookmarkStart w:id="96" w:name="_GoBack"/>
+      <w:bookmarkEnd w:id="96"/>
     </w:p>
     <w:p>
       <w:pPr>
@@ -6654,8 +6691,6 @@
         </w:rPr>
         <w:t>2</w:t>
       </w:r>
-      <w:bookmarkStart w:id="96" w:name="_GoBack"/>
-      <w:bookmarkEnd w:id="96"/>
       <w:r>
         <w:rPr>
           <w:rFonts w:hint="eastAsia" w:ascii="Times New Roman" w:hAnsi="Times New Roman" w:cs="Times New Roman"/>
@@ -6958,8 +6993,8 @@
       <w:bookmarkEnd w:id="64"/>
       <w:bookmarkStart w:id="65" w:name="_Toc444262598"/>
       <w:bookmarkStart w:id="66" w:name="_Toc12502"/>
-      <w:bookmarkStart w:id="67" w:name="_Toc444262607"/>
-      <w:bookmarkStart w:id="68" w:name="_Toc144052074"/>
+      <w:bookmarkStart w:id="67" w:name="_Toc144052074"/>
+      <w:bookmarkStart w:id="68" w:name="_Toc444262607"/>
       <w:r>
         <w:rPr>
           <w:rFonts w:hint="eastAsia" w:ascii="Times New Roman" w:hAnsi="Times New Roman" w:eastAsia="黑体" w:cs="Times New Roman"/>
@@ -7354,8 +7389,8 @@
           <w:szCs w:val="28"/>
         </w:rPr>
       </w:pPr>
-      <w:bookmarkStart w:id="71" w:name="_Toc444262600"/>
-      <w:bookmarkStart w:id="72" w:name="_Toc32494"/>
+      <w:bookmarkStart w:id="71" w:name="_Toc32494"/>
+      <w:bookmarkStart w:id="72" w:name="_Toc444262600"/>
       <w:r>
         <w:rPr>
           <w:rFonts w:ascii="Times New Roman" w:hAnsi="Times New Roman" w:eastAsia="黑体" w:cs="Times New Roman"/>
@@ -9105,202 +9140,166 @@
 
 <file path=word/numbering.xml><?xml version="1.0" encoding="utf-8"?>
 <w:numbering xmlns:wpc="http://schemas.microsoft.com/office/word/2010/wordprocessingCanvas" xmlns:mc="http://schemas.openxmlformats.org/markup-compatibility/2006" xmlns:o="urn:schemas-microsoft-com:office:office" xmlns:r="http://schemas.openxmlformats.org/officeDocument/2006/relationships" xmlns:m="http://schemas.openxmlformats.org/officeDocument/2006/math" xmlns:v="urn:schemas-microsoft-com:vml" xmlns:wp14="http://schemas.microsoft.com/office/word/2010/wordprocessingDrawing" xmlns:wp="http://schemas.openxmlformats.org/drawingml/2006/wordprocessingDrawing" xmlns:w10="urn:schemas-microsoft-com:office:word" xmlns:w="http://schemas.openxmlformats.org/wordprocessingml/2006/main" xmlns:w14="http://schemas.microsoft.com/office/word/2010/wordml" xmlns:wpg="http://schemas.microsoft.com/office/word/2010/wordprocessingGroup" xmlns:wpi="http://schemas.microsoft.com/office/word/2010/wordprocessingInk" xmlns:wne="http://schemas.microsoft.com/office/word/2006/wordml" xmlns:wps="http://schemas.microsoft.com/office/word/2010/wordprocessingShape" mc:Ignorable="w14 wp14">
-  <w:abstractNum w:abstractNumId="30035661">
-    <w:nsid w:val="01CA4ECD"/>
-    <w:multiLevelType w:val="multilevel"/>
-    <w:tmpl w:val="01CA4ECD"/>
+  <w:abstractNum w:abstractNumId="4294967166">
+    <w:nsid w:val="FFFFFF7E"/>
+    <w:multiLevelType w:val="singleLevel"/>
+    <w:tmpl w:val="FFFFFF7E"/>
+    <w:lvl w:ilvl="0" w:tentative="1">
+      <w:start w:val="1"/>
+      <w:numFmt w:val="decimal"/>
+      <w:pStyle w:val="26"/>
+      <w:lvlText w:val="%1."/>
+      <w:lvlJc w:val="left"/>
+      <w:pPr>
+        <w:tabs>
+          <w:tab w:val="left" w:pos="1200"/>
+        </w:tabs>
+        <w:ind w:left="1200" w:leftChars="400" w:hanging="360" w:hangingChars="200"/>
+      </w:pPr>
+    </w:lvl>
+  </w:abstractNum>
+  <w:abstractNum w:abstractNumId="4294967168">
+    <w:nsid w:val="FFFFFF80"/>
+    <w:multiLevelType w:val="singleLevel"/>
+    <w:tmpl w:val="FFFFFF80"/>
     <w:lvl w:ilvl="0" w:tentative="1">
       <w:start w:val="1"/>
       <w:numFmt w:val="bullet"/>
+      <w:pStyle w:val="30"/>
       <w:lvlText w:val=""/>
       <w:lvlJc w:val="left"/>
       <w:pPr>
         <w:tabs>
-          <w:tab w:val="left" w:pos="1380"/>
+          <w:tab w:val="left" w:pos="2040"/>
         </w:tabs>
-        <w:ind w:left="1380" w:hanging="420"/>
-      </w:pPr>
-      <w:rPr>
-        <w:rFonts w:hint="default" w:ascii="Wingdings" w:hAnsi="Wingdings"/>
-      </w:rPr>
-    </w:lvl>
-    <w:lvl w:ilvl="1" w:tentative="1">
-      <w:start w:val="1"/>
-      <w:numFmt w:val="bullet"/>
-      <w:lvlText w:val=""/>
-      <w:lvlJc w:val="left"/>
-      <w:pPr>
-        <w:tabs>
-          <w:tab w:val="left" w:pos="1800"/>
-        </w:tabs>
-        <w:ind w:left="1800" w:hanging="420"/>
-      </w:pPr>
-      <w:rPr>
-        <w:rFonts w:hint="default" w:ascii="Wingdings" w:hAnsi="Wingdings"/>
-      </w:rPr>
-    </w:lvl>
-    <w:lvl w:ilvl="2" w:tentative="1">
-      <w:start w:val="1"/>
-      <w:numFmt w:val="bullet"/>
-      <w:lvlText w:val=""/>
-      <w:lvlJc w:val="left"/>
-      <w:pPr>
-        <w:tabs>
-          <w:tab w:val="left" w:pos="2220"/>
-        </w:tabs>
-        <w:ind w:left="2220" w:hanging="420"/>
-      </w:pPr>
-      <w:rPr>
-        <w:rFonts w:hint="default" w:ascii="Wingdings" w:hAnsi="Wingdings"/>
-      </w:rPr>
-    </w:lvl>
-    <w:lvl w:ilvl="3" w:tentative="1">
-      <w:start w:val="1"/>
-      <w:numFmt w:val="bullet"/>
-      <w:lvlText w:val=""/>
-      <w:lvlJc w:val="left"/>
-      <w:pPr>
-        <w:tabs>
-          <w:tab w:val="left" w:pos="2640"/>
-        </w:tabs>
-        <w:ind w:left="2640" w:hanging="420"/>
-      </w:pPr>
-      <w:rPr>
-        <w:rFonts w:hint="default" w:ascii="Wingdings" w:hAnsi="Wingdings"/>
-      </w:rPr>
-    </w:lvl>
-    <w:lvl w:ilvl="4" w:tentative="1">
-      <w:start w:val="1"/>
-      <w:numFmt w:val="bullet"/>
-      <w:lvlText w:val=""/>
-      <w:lvlJc w:val="left"/>
-      <w:pPr>
-        <w:tabs>
-          <w:tab w:val="left" w:pos="3060"/>
-        </w:tabs>
-        <w:ind w:left="3060" w:hanging="420"/>
-      </w:pPr>
-      <w:rPr>
-        <w:rFonts w:hint="default" w:ascii="Wingdings" w:hAnsi="Wingdings"/>
-      </w:rPr>
-    </w:lvl>
-    <w:lvl w:ilvl="5" w:tentative="1">
-      <w:start w:val="1"/>
-      <w:numFmt w:val="bullet"/>
-      <w:lvlText w:val=""/>
-      <w:lvlJc w:val="left"/>
-      <w:pPr>
-        <w:tabs>
-          <w:tab w:val="left" w:pos="3480"/>
-        </w:tabs>
-        <w:ind w:left="3480" w:hanging="420"/>
-      </w:pPr>
-      <w:rPr>
-        <w:rFonts w:hint="default" w:ascii="Wingdings" w:hAnsi="Wingdings"/>
-      </w:rPr>
-    </w:lvl>
-    <w:lvl w:ilvl="6" w:tentative="1">
-      <w:start w:val="1"/>
-      <w:numFmt w:val="bullet"/>
-      <w:lvlText w:val=""/>
-      <w:lvlJc w:val="left"/>
-      <w:pPr>
-        <w:tabs>
-          <w:tab w:val="left" w:pos="3900"/>
-        </w:tabs>
-        <w:ind w:left="3900" w:hanging="420"/>
-      </w:pPr>
-      <w:rPr>
-        <w:rFonts w:hint="default" w:ascii="Wingdings" w:hAnsi="Wingdings"/>
-      </w:rPr>
-    </w:lvl>
-    <w:lvl w:ilvl="7" w:tentative="1">
-      <w:start w:val="1"/>
-      <w:numFmt w:val="bullet"/>
-      <w:lvlText w:val=""/>
-      <w:lvlJc w:val="left"/>
-      <w:pPr>
-        <w:tabs>
-          <w:tab w:val="left" w:pos="4320"/>
-        </w:tabs>
-        <w:ind w:left="4320" w:hanging="420"/>
-      </w:pPr>
-      <w:rPr>
-        <w:rFonts w:hint="default" w:ascii="Wingdings" w:hAnsi="Wingdings"/>
-      </w:rPr>
-    </w:lvl>
-    <w:lvl w:ilvl="8" w:tentative="1">
-      <w:start w:val="1"/>
-      <w:numFmt w:val="bullet"/>
-      <w:lvlText w:val=""/>
-      <w:lvlJc w:val="left"/>
-      <w:pPr>
-        <w:tabs>
-          <w:tab w:val="left" w:pos="4740"/>
-        </w:tabs>
-        <w:ind w:left="4740" w:hanging="420"/>
+        <w:ind w:left="2040" w:leftChars="800" w:hanging="360" w:hangingChars="200"/>
       </w:pPr>
       <w:rPr>
         <w:rFonts w:hint="default" w:ascii="Wingdings" w:hAnsi="Wingdings"/>
       </w:rPr>
     </w:lvl>
   </w:abstractNum>
-  <w:abstractNum w:abstractNumId="4294967171">
-    <w:nsid w:val="FFFFFF83"/>
+  <w:abstractNum w:abstractNumId="1284077200">
+    <w:nsid w:val="4C897690"/>
+    <w:multiLevelType w:val="multilevel"/>
+    <w:tmpl w:val="4C897690"/>
+    <w:lvl w:ilvl="0" w:tentative="1">
+      <w:start w:val="1"/>
+      <w:numFmt w:val="decimal"/>
+      <w:lvlText w:val="%1)"/>
+      <w:lvlJc w:val="left"/>
+      <w:pPr>
+        <w:ind w:left="809" w:hanging="420"/>
+      </w:pPr>
+    </w:lvl>
+    <w:lvl w:ilvl="1" w:tentative="1">
+      <w:start w:val="1"/>
+      <w:numFmt w:val="lowerLetter"/>
+      <w:lvlText w:val="%2)"/>
+      <w:lvlJc w:val="left"/>
+      <w:pPr>
+        <w:ind w:left="1229" w:hanging="420"/>
+      </w:pPr>
+    </w:lvl>
+    <w:lvl w:ilvl="2" w:tentative="1">
+      <w:start w:val="1"/>
+      <w:numFmt w:val="lowerRoman"/>
+      <w:lvlText w:val="%3."/>
+      <w:lvlJc w:val="right"/>
+      <w:pPr>
+        <w:ind w:left="1649" w:hanging="420"/>
+      </w:pPr>
+    </w:lvl>
+    <w:lvl w:ilvl="3" w:tentative="1">
+      <w:start w:val="1"/>
+      <w:numFmt w:val="decimal"/>
+      <w:lvlText w:val="%4."/>
+      <w:lvlJc w:val="left"/>
+      <w:pPr>
+        <w:ind w:left="2069" w:hanging="420"/>
+      </w:pPr>
+    </w:lvl>
+    <w:lvl w:ilvl="4" w:tentative="1">
+      <w:start w:val="1"/>
+      <w:numFmt w:val="lowerLetter"/>
+      <w:lvlText w:val="%5)"/>
+      <w:lvlJc w:val="left"/>
+      <w:pPr>
+        <w:ind w:left="2489" w:hanging="420"/>
+      </w:pPr>
+    </w:lvl>
+    <w:lvl w:ilvl="5" w:tentative="1">
+      <w:start w:val="1"/>
+      <w:numFmt w:val="lowerRoman"/>
+      <w:lvlText w:val="%6."/>
+      <w:lvlJc w:val="right"/>
+      <w:pPr>
+        <w:ind w:left="2909" w:hanging="420"/>
+      </w:pPr>
+    </w:lvl>
+    <w:lvl w:ilvl="6" w:tentative="1">
+      <w:start w:val="1"/>
+      <w:numFmt w:val="decimal"/>
+      <w:lvlText w:val="%7."/>
+      <w:lvlJc w:val="left"/>
+      <w:pPr>
+        <w:ind w:left="3329" w:hanging="420"/>
+      </w:pPr>
+    </w:lvl>
+    <w:lvl w:ilvl="7" w:tentative="1">
+      <w:start w:val="1"/>
+      <w:numFmt w:val="lowerLetter"/>
+      <w:lvlText w:val="%8)"/>
+      <w:lvlJc w:val="left"/>
+      <w:pPr>
+        <w:ind w:left="3749" w:hanging="420"/>
+      </w:pPr>
+    </w:lvl>
+    <w:lvl w:ilvl="8" w:tentative="1">
+      <w:start w:val="1"/>
+      <w:numFmt w:val="lowerRoman"/>
+      <w:lvlText w:val="%9."/>
+      <w:lvlJc w:val="right"/>
+      <w:pPr>
+        <w:ind w:left="4169" w:hanging="420"/>
+      </w:pPr>
+    </w:lvl>
+  </w:abstractNum>
+  <w:abstractNum w:abstractNumId="4294967169">
+    <w:nsid w:val="FFFFFF81"/>
     <w:multiLevelType w:val="singleLevel"/>
-    <w:tmpl w:val="FFFFFF83"/>
+    <w:tmpl w:val="FFFFFF81"/>
     <w:lvl w:ilvl="0" w:tentative="1">
       <w:start w:val="1"/>
       <w:numFmt w:val="bullet"/>
-      <w:pStyle w:val="27"/>
+      <w:pStyle w:val="16"/>
       <w:lvlText w:val=""/>
       <w:lvlJc w:val="left"/>
       <w:pPr>
         <w:tabs>
-          <w:tab w:val="left" w:pos="780"/>
+          <w:tab w:val="left" w:pos="1620"/>
         </w:tabs>
-        <w:ind w:left="780" w:leftChars="200" w:hanging="360" w:hangingChars="200"/>
+        <w:ind w:left="1620" w:leftChars="600" w:hanging="360" w:hangingChars="200"/>
       </w:pPr>
       <w:rPr>
         <w:rFonts w:hint="default" w:ascii="Wingdings" w:hAnsi="Wingdings"/>
       </w:rPr>
     </w:lvl>
   </w:abstractNum>
-  <w:abstractNum w:abstractNumId="4294967176">
-    <w:nsid w:val="FFFFFF88"/>
-    <w:multiLevelType w:val="singleLevel"/>
-    <w:tmpl w:val="FFFFFF88"/>
+  <w:abstractNum w:abstractNumId="2133936755">
+    <w:nsid w:val="7F314A73"/>
+    <w:multiLevelType w:val="multilevel"/>
+    <w:tmpl w:val="7F314A73"/>
     <w:lvl w:ilvl="0" w:tentative="1">
       <w:start w:val="1"/>
       <w:numFmt w:val="decimal"/>
-      <w:pStyle w:val="17"/>
-      <w:lvlText w:val="%1."/>
+      <w:lvlText w:val="%1)"/>
       <w:lvlJc w:val="left"/>
       <w:pPr>
-        <w:tabs>
-          <w:tab w:val="left" w:pos="360"/>
-        </w:tabs>
-        <w:ind w:left="360" w:hanging="360" w:hangingChars="200"/>
-      </w:pPr>
-    </w:lvl>
-  </w:abstractNum>
-  <w:abstractNum w:abstractNumId="522742156">
-    <w:nsid w:val="1F28698C"/>
-    <w:multiLevelType w:val="multilevel"/>
-    <w:tmpl w:val="1F28698C"/>
-    <w:lvl w:ilvl="0" w:tentative="1">
-      <w:start w:val="1"/>
-      <w:numFmt w:val="decimal"/>
-      <w:lvlText w:val="（%1）"/>
-      <w:lvlJc w:val="left"/>
-      <w:pPr>
-        <w:tabs>
-          <w:tab w:val="left" w:pos="840"/>
-        </w:tabs>
-        <w:ind w:left="840" w:hanging="420"/>
+        <w:ind w:left="780" w:hanging="360"/>
       </w:pPr>
       <w:rPr>
-        <w:rFonts w:hint="eastAsia"/>
+        <w:rFonts w:hint="default"/>
       </w:rPr>
     </w:lvl>
     <w:lvl w:ilvl="1" w:tentative="1">
@@ -9309,9 +9308,6 @@
       <w:lvlText w:val="%2)"/>
       <w:lvlJc w:val="left"/>
       <w:pPr>
-        <w:tabs>
-          <w:tab w:val="left" w:pos="1260"/>
-        </w:tabs>
         <w:ind w:left="1260" w:hanging="420"/>
       </w:pPr>
     </w:lvl>
@@ -9321,9 +9317,6 @@
       <w:lvlText w:val="%3."/>
       <w:lvlJc w:val="right"/>
       <w:pPr>
-        <w:tabs>
-          <w:tab w:val="left" w:pos="1680"/>
-        </w:tabs>
         <w:ind w:left="1680" w:hanging="420"/>
       </w:pPr>
     </w:lvl>
@@ -9333,9 +9326,6 @@
       <w:lvlText w:val="%4."/>
       <w:lvlJc w:val="left"/>
       <w:pPr>
-        <w:tabs>
-          <w:tab w:val="left" w:pos="2100"/>
-        </w:tabs>
         <w:ind w:left="2100" w:hanging="420"/>
       </w:pPr>
     </w:lvl>
@@ -9345,9 +9335,6 @@
       <w:lvlText w:val="%5)"/>
       <w:lvlJc w:val="left"/>
       <w:pPr>
-        <w:tabs>
-          <w:tab w:val="left" w:pos="2520"/>
-        </w:tabs>
         <w:ind w:left="2520" w:hanging="420"/>
       </w:pPr>
     </w:lvl>
@@ -9357,9 +9344,6 @@
       <w:lvlText w:val="%6."/>
       <w:lvlJc w:val="right"/>
       <w:pPr>
-        <w:tabs>
-          <w:tab w:val="left" w:pos="2940"/>
-        </w:tabs>
         <w:ind w:left="2940" w:hanging="420"/>
       </w:pPr>
     </w:lvl>
@@ -9369,9 +9353,6 @@
       <w:lvlText w:val="%7."/>
       <w:lvlJc w:val="left"/>
       <w:pPr>
-        <w:tabs>
-          <w:tab w:val="left" w:pos="3360"/>
-        </w:tabs>
         <w:ind w:left="3360" w:hanging="420"/>
       </w:pPr>
     </w:lvl>
@@ -9381,9 +9362,6 @@
       <w:lvlText w:val="%8)"/>
       <w:lvlJc w:val="left"/>
       <w:pPr>
-        <w:tabs>
-          <w:tab w:val="left" w:pos="3780"/>
-        </w:tabs>
         <w:ind w:left="3780" w:hanging="420"/>
       </w:pPr>
     </w:lvl>
@@ -9393,27 +9371,46 @@
       <w:lvlText w:val="%9."/>
       <w:lvlJc w:val="right"/>
       <w:pPr>
-        <w:tabs>
-          <w:tab w:val="left" w:pos="4200"/>
-        </w:tabs>
         <w:ind w:left="4200" w:hanging="420"/>
       </w:pPr>
     </w:lvl>
   </w:abstractNum>
-  <w:abstractNum w:abstractNumId="1831554133">
-    <w:nsid w:val="6D2B4C55"/>
+  <w:abstractNum w:abstractNumId="4294967177">
+    <w:nsid w:val="FFFFFF89"/>
+    <w:multiLevelType w:val="singleLevel"/>
+    <w:tmpl w:val="FFFFFF89"/>
+    <w:lvl w:ilvl="0" w:tentative="1">
+      <w:start w:val="1"/>
+      <w:numFmt w:val="bullet"/>
+      <w:pStyle w:val="20"/>
+      <w:lvlText w:val=""/>
+      <w:lvlJc w:val="left"/>
+      <w:pPr>
+        <w:tabs>
+          <w:tab w:val="left" w:pos="360"/>
+        </w:tabs>
+        <w:ind w:left="360" w:hanging="360" w:hangingChars="200"/>
+      </w:pPr>
+      <w:rPr>
+        <w:rFonts w:hint="default" w:ascii="Wingdings" w:hAnsi="Wingdings"/>
+      </w:rPr>
+    </w:lvl>
+  </w:abstractNum>
+  <w:abstractNum w:abstractNumId="1158574859">
+    <w:nsid w:val="450E730B"/>
     <w:multiLevelType w:val="multilevel"/>
-    <w:tmpl w:val="6D2B4C55"/>
+    <w:tmpl w:val="450E730B"/>
     <w:lvl w:ilvl="0" w:tentative="1">
-      <w:start w:val="2"/>
+      <w:start w:val="4"/>
       <w:numFmt w:val="decimal"/>
-      <w:lvlText w:val="%1．"/>
+      <w:pStyle w:val="89"/>
+      <w:lvlText w:val="%1.3.3"/>
       <w:lvlJc w:val="left"/>
       <w:pPr>
-        <w:ind w:left="720" w:hanging="720"/>
+        <w:ind w:left="420" w:hanging="420"/>
       </w:pPr>
       <w:rPr>
-        <w:rFonts w:hint="default"/>
+        <w:rFonts w:hint="eastAsia"/>
       </w:rPr>
     </w:lvl>
     <w:lvl w:ilvl="1" w:tentative="1">
@@ -9507,349 +9504,6 @@
       </w:pPr>
     </w:lvl>
   </w:abstractNum>
-  <w:abstractNum w:abstractNumId="1192063632">
-    <w:nsid w:val="470D7290"/>
-    <w:multiLevelType w:val="multilevel"/>
-    <w:tmpl w:val="470D7290"/>
-    <w:lvl w:ilvl="0" w:tentative="1">
-      <w:start w:val="1"/>
-      <w:numFmt w:val="decimal"/>
-      <w:lvlText w:val="%1)"/>
-      <w:lvlJc w:val="left"/>
-      <w:pPr>
-        <w:ind w:left="809" w:hanging="420"/>
-      </w:pPr>
-    </w:lvl>
-    <w:lvl w:ilvl="1" w:tentative="1">
-      <w:start w:val="1"/>
-      <w:numFmt w:val="lowerLetter"/>
-      <w:lvlText w:val="%2)"/>
-      <w:lvlJc w:val="left"/>
-      <w:pPr>
-        <w:ind w:left="1229" w:hanging="420"/>
-      </w:pPr>
-    </w:lvl>
-    <w:lvl w:ilvl="2" w:tentative="1">
-      <w:start w:val="1"/>
-      <w:numFmt w:val="lowerRoman"/>
-      <w:lvlText w:val="%3."/>
-      <w:lvlJc w:val="right"/>
-      <w:pPr>
-        <w:ind w:left="1649" w:hanging="420"/>
-      </w:pPr>
-    </w:lvl>
-    <w:lvl w:ilvl="3" w:tentative="1">
-      <w:start w:val="1"/>
-      <w:numFmt w:val="decimal"/>
-      <w:lvlText w:val="%4."/>
-      <w:lvlJc w:val="left"/>
-      <w:pPr>
-        <w:ind w:left="2069" w:hanging="420"/>
-      </w:pPr>
-    </w:lvl>
-    <w:lvl w:ilvl="4" w:tentative="1">
-      <w:start w:val="1"/>
-      <w:numFmt w:val="lowerLetter"/>
-      <w:lvlText w:val="%5)"/>
-      <w:lvlJc w:val="left"/>
-      <w:pPr>
-        <w:ind w:left="2489" w:hanging="420"/>
-      </w:pPr>
-    </w:lvl>
-    <w:lvl w:ilvl="5" w:tentative="1">
-      <w:start w:val="1"/>
-      <w:numFmt w:val="lowerRoman"/>
-      <w:lvlText w:val="%6."/>
-      <w:lvlJc w:val="right"/>
-      <w:pPr>
-        <w:ind w:left="2909" w:hanging="420"/>
-      </w:pPr>
-    </w:lvl>
-    <w:lvl w:ilvl="6" w:tentative="1">
-      <w:start w:val="1"/>
-      <w:numFmt w:val="decimal"/>
-      <w:lvlText w:val="%7."/>
-      <w:lvlJc w:val="left"/>
-      <w:pPr>
-        <w:ind w:left="3329" w:hanging="420"/>
-      </w:pPr>
-    </w:lvl>
-    <w:lvl w:ilvl="7" w:tentative="1">
-      <w:start w:val="1"/>
-      <w:numFmt w:val="lowerLetter"/>
-      <w:lvlText w:val="%8)"/>
-      <w:lvlJc w:val="left"/>
-      <w:pPr>
-        <w:ind w:left="3749" w:hanging="420"/>
-      </w:pPr>
-    </w:lvl>
-    <w:lvl w:ilvl="8" w:tentative="1">
-      <w:start w:val="1"/>
-      <w:numFmt w:val="lowerRoman"/>
-      <w:lvlText w:val="%9."/>
-      <w:lvlJc w:val="right"/>
-      <w:pPr>
-        <w:ind w:left="4169" w:hanging="420"/>
-      </w:pPr>
-    </w:lvl>
-  </w:abstractNum>
-  <w:abstractNum w:abstractNumId="1284077200">
-    <w:nsid w:val="4C897690"/>
-    <w:multiLevelType w:val="multilevel"/>
-    <w:tmpl w:val="4C897690"/>
-    <w:lvl w:ilvl="0" w:tentative="1">
-      <w:start w:val="1"/>
-      <w:numFmt w:val="decimal"/>
-      <w:lvlText w:val="%1)"/>
-      <w:lvlJc w:val="left"/>
-      <w:pPr>
-        <w:ind w:left="809" w:hanging="420"/>
-      </w:pPr>
-    </w:lvl>
-    <w:lvl w:ilvl="1" w:tentative="1">
-      <w:start w:val="1"/>
-      <w:numFmt w:val="lowerLetter"/>
-      <w:lvlText w:val="%2)"/>
-      <w:lvlJc w:val="left"/>
-      <w:pPr>
-        <w:ind w:left="1229" w:hanging="420"/>
-      </w:pPr>
-    </w:lvl>
-    <w:lvl w:ilvl="2" w:tentative="1">
-      <w:start w:val="1"/>
-      <w:numFmt w:val="lowerRoman"/>
-      <w:lvlText w:val="%3."/>
-      <w:lvlJc w:val="right"/>
-      <w:pPr>
-        <w:ind w:left="1649" w:hanging="420"/>
-      </w:pPr>
-    </w:lvl>
-    <w:lvl w:ilvl="3" w:tentative="1">
-      <w:start w:val="1"/>
-      <w:numFmt w:val="decimal"/>
-      <w:lvlText w:val="%4."/>
-      <w:lvlJc w:val="left"/>
-      <w:pPr>
-        <w:ind w:left="2069" w:hanging="420"/>
-      </w:pPr>
-    </w:lvl>
-    <w:lvl w:ilvl="4" w:tentative="1">
-      <w:start w:val="1"/>
-      <w:numFmt w:val="lowerLetter"/>
-      <w:lvlText w:val="%5)"/>
-      <w:lvlJc w:val="left"/>
-      <w:pPr>
-        <w:ind w:left="2489" w:hanging="420"/>
-      </w:pPr>
-    </w:lvl>
-    <w:lvl w:ilvl="5" w:tentative="1">
-      <w:start w:val="1"/>
-      <w:numFmt w:val="lowerRoman"/>
-      <w:lvlText w:val="%6."/>
-      <w:lvlJc w:val="right"/>
-      <w:pPr>
-        <w:ind w:left="2909" w:hanging="420"/>
-      </w:pPr>
-    </w:lvl>
-    <w:lvl w:ilvl="6" w:tentative="1">
-      <w:start w:val="1"/>
-      <w:numFmt w:val="decimal"/>
-      <w:lvlText w:val="%7."/>
-      <w:lvlJc w:val="left"/>
-      <w:pPr>
-        <w:ind w:left="3329" w:hanging="420"/>
-      </w:pPr>
-    </w:lvl>
-    <w:lvl w:ilvl="7" w:tentative="1">
-      <w:start w:val="1"/>
-      <w:numFmt w:val="lowerLetter"/>
-      <w:lvlText w:val="%8)"/>
-      <w:lvlJc w:val="left"/>
-      <w:pPr>
-        <w:ind w:left="3749" w:hanging="420"/>
-      </w:pPr>
-    </w:lvl>
-    <w:lvl w:ilvl="8" w:tentative="1">
-      <w:start w:val="1"/>
-      <w:numFmt w:val="lowerRoman"/>
-      <w:lvlText w:val="%9."/>
-      <w:lvlJc w:val="right"/>
-      <w:pPr>
-        <w:ind w:left="4169" w:hanging="420"/>
-      </w:pPr>
-    </w:lvl>
-  </w:abstractNum>
-  <w:abstractNum w:abstractNumId="4294967166">
-    <w:nsid w:val="FFFFFF7E"/>
-    <w:multiLevelType w:val="singleLevel"/>
-    <w:tmpl w:val="FFFFFF7E"/>
-    <w:lvl w:ilvl="0" w:tentative="1">
-      <w:start w:val="1"/>
-      <w:numFmt w:val="decimal"/>
-      <w:pStyle w:val="26"/>
-      <w:lvlText w:val="%1."/>
-      <w:lvlJc w:val="left"/>
-      <w:pPr>
-        <w:tabs>
-          <w:tab w:val="left" w:pos="1200"/>
-        </w:tabs>
-        <w:ind w:left="1200" w:leftChars="400" w:hanging="360" w:hangingChars="200"/>
-      </w:pPr>
-    </w:lvl>
-  </w:abstractNum>
-  <w:abstractNum w:abstractNumId="1158574859">
-    <w:nsid w:val="450E730B"/>
-    <w:multiLevelType w:val="multilevel"/>
-    <w:tmpl w:val="450E730B"/>
-    <w:lvl w:ilvl="0" w:tentative="1">
-      <w:start w:val="4"/>
-      <w:numFmt w:val="decimal"/>
-      <w:pStyle w:val="89"/>
-      <w:lvlText w:val="%1.3.3"/>
-      <w:lvlJc w:val="left"/>
-      <w:pPr>
-        <w:ind w:left="420" w:hanging="420"/>
-      </w:pPr>
-      <w:rPr>
-        <w:rFonts w:hint="eastAsia"/>
-      </w:rPr>
-    </w:lvl>
-    <w:lvl w:ilvl="1" w:tentative="1">
-      <w:start w:val="1"/>
-      <w:numFmt w:val="lowerLetter"/>
-      <w:lvlText w:val="%2)"/>
-      <w:lvlJc w:val="left"/>
-      <w:pPr>
-        <w:ind w:left="840" w:hanging="420"/>
-      </w:pPr>
-    </w:lvl>
-    <w:lvl w:ilvl="2" w:tentative="1">
-      <w:start w:val="1"/>
-      <w:numFmt w:val="lowerRoman"/>
-      <w:lvlText w:val="%3."/>
-      <w:lvlJc w:val="right"/>
-      <w:pPr>
-        <w:ind w:left="1260" w:hanging="420"/>
-      </w:pPr>
-    </w:lvl>
-    <w:lvl w:ilvl="3" w:tentative="1">
-      <w:start w:val="1"/>
-      <w:numFmt w:val="decimal"/>
-      <w:lvlText w:val="%4."/>
-      <w:lvlJc w:val="left"/>
-      <w:pPr>
-        <w:ind w:left="1680" w:hanging="420"/>
-      </w:pPr>
-    </w:lvl>
-    <w:lvl w:ilvl="4" w:tentative="1">
-      <w:start w:val="1"/>
-      <w:numFmt w:val="lowerLetter"/>
-      <w:lvlText w:val="%5)"/>
-      <w:lvlJc w:val="left"/>
-      <w:pPr>
-        <w:ind w:left="2100" w:hanging="420"/>
-      </w:pPr>
-    </w:lvl>
-    <w:lvl w:ilvl="5" w:tentative="1">
-      <w:start w:val="1"/>
-      <w:numFmt w:val="lowerRoman"/>
-      <w:lvlText w:val="%6."/>
-      <w:lvlJc w:val="right"/>
-      <w:pPr>
-        <w:ind w:left="2520" w:hanging="420"/>
-      </w:pPr>
-    </w:lvl>
-    <w:lvl w:ilvl="6" w:tentative="1">
-      <w:start w:val="1"/>
-      <w:numFmt w:val="decimal"/>
-      <w:lvlText w:val="%7."/>
-      <w:lvlJc w:val="left"/>
-      <w:pPr>
-        <w:ind w:left="2940" w:hanging="420"/>
-      </w:pPr>
-    </w:lvl>
-    <w:lvl w:ilvl="7" w:tentative="1">
-      <w:start w:val="1"/>
-      <w:numFmt w:val="lowerLetter"/>
-      <w:lvlText w:val="%8)"/>
-      <w:lvlJc w:val="left"/>
-      <w:pPr>
-        <w:ind w:left="3360" w:hanging="420"/>
-      </w:pPr>
-    </w:lvl>
-    <w:lvl w:ilvl="8" w:tentative="1">
-      <w:start w:val="1"/>
-      <w:numFmt w:val="lowerRoman"/>
-      <w:lvlText w:val="%9."/>
-      <w:lvlJc w:val="right"/>
-      <w:pPr>
-        <w:ind w:left="3780" w:hanging="420"/>
-      </w:pPr>
-    </w:lvl>
-  </w:abstractNum>
-  <w:abstractNum w:abstractNumId="4294967168">
-    <w:nsid w:val="FFFFFF80"/>
-    <w:multiLevelType w:val="singleLevel"/>
-    <w:tmpl w:val="FFFFFF80"/>
-    <w:lvl w:ilvl="0" w:tentative="1">
-      <w:start w:val="1"/>
-      <w:numFmt w:val="bullet"/>
-      <w:pStyle w:val="30"/>
-      <w:lvlText w:val=""/>
-      <w:lvlJc w:val="left"/>
-      <w:pPr>
-        <w:tabs>
-          <w:tab w:val="left" w:pos="2040"/>
-        </w:tabs>
-        <w:ind w:left="2040" w:leftChars="800" w:hanging="360" w:hangingChars="200"/>
-      </w:pPr>
-      <w:rPr>
-        <w:rFonts w:hint="default" w:ascii="Wingdings" w:hAnsi="Wingdings"/>
-      </w:rPr>
-    </w:lvl>
-  </w:abstractNum>
-  <w:abstractNum w:abstractNumId="4294967169">
-    <w:nsid w:val="FFFFFF81"/>
-    <w:multiLevelType w:val="singleLevel"/>
-    <w:tmpl w:val="FFFFFF81"/>
-    <w:lvl w:ilvl="0" w:tentative="1">
-      <w:start w:val="1"/>
-      <w:numFmt w:val="bullet"/>
-      <w:pStyle w:val="16"/>
-      <w:lvlText w:val=""/>
-      <w:lvlJc w:val="left"/>
-      <w:pPr>
-        <w:tabs>
-          <w:tab w:val="left" w:pos="1620"/>
-        </w:tabs>
-        <w:ind w:left="1620" w:leftChars="600" w:hanging="360" w:hangingChars="200"/>
-      </w:pPr>
-      <w:rPr>
-        <w:rFonts w:hint="default" w:ascii="Wingdings" w:hAnsi="Wingdings"/>
-      </w:rPr>
-    </w:lvl>
-  </w:abstractNum>
-  <w:abstractNum w:abstractNumId="4294967177">
-    <w:nsid w:val="FFFFFF89"/>
-    <w:multiLevelType w:val="singleLevel"/>
-    <w:tmpl w:val="FFFFFF89"/>
-    <w:lvl w:ilvl="0" w:tentative="1">
-      <w:start w:val="1"/>
-      <w:numFmt w:val="bullet"/>
-      <w:pStyle w:val="20"/>
-      <w:lvlText w:val=""/>
-      <w:lvlJc w:val="left"/>
-      <w:pPr>
-        <w:tabs>
-          <w:tab w:val="left" w:pos="360"/>
-        </w:tabs>
-        <w:ind w:left="360" w:hanging="360" w:hangingChars="200"/>
-      </w:pPr>
-      <w:rPr>
-        <w:rFonts w:hint="default" w:ascii="Wingdings" w:hAnsi="Wingdings"/>
-      </w:rPr>
-    </w:lvl>
-  </w:abstractNum>
   <w:abstractNum w:abstractNumId="4294967167">
     <w:nsid w:val="FFFFFF7F"/>
     <w:multiLevelType w:val="singleLevel"/>
@@ -9866,27 +9520,6 @@
         </w:tabs>
         <w:ind w:left="780" w:leftChars="200" w:hanging="360" w:hangingChars="200"/>
       </w:pPr>
-    </w:lvl>
-  </w:abstractNum>
-  <w:abstractNum w:abstractNumId="1114444312">
-    <w:nsid w:val="426D1218"/>
-    <w:multiLevelType w:val="singleLevel"/>
-    <w:tmpl w:val="426D1218"/>
-    <w:lvl w:ilvl="0" w:tentative="1">
-      <w:start w:val="1"/>
-      <w:numFmt w:val="bullet"/>
-      <w:pStyle w:val="72"/>
-      <w:lvlText w:val=""/>
-      <w:lvlJc w:val="left"/>
-      <w:pPr>
-        <w:tabs>
-          <w:tab w:val="left" w:pos="425"/>
-        </w:tabs>
-        <w:ind w:left="425" w:hanging="425"/>
-      </w:pPr>
-      <w:rPr>
-        <w:rFonts w:hint="default" w:ascii="Wingdings" w:hAnsi="Wingdings"/>
-      </w:rPr>
     </w:lvl>
   </w:abstractNum>
   <w:abstractNum w:abstractNumId="1888027230">
@@ -9910,95 +9543,6 @@
       </w:rPr>
     </w:lvl>
   </w:abstractNum>
-  <w:abstractNum w:abstractNumId="2133936755">
-    <w:nsid w:val="7F314A73"/>
-    <w:multiLevelType w:val="multilevel"/>
-    <w:tmpl w:val="7F314A73"/>
-    <w:lvl w:ilvl="0" w:tentative="1">
-      <w:start w:val="1"/>
-      <w:numFmt w:val="decimal"/>
-      <w:lvlText w:val="%1)"/>
-      <w:lvlJc w:val="left"/>
-      <w:pPr>
-        <w:ind w:left="780" w:hanging="360"/>
-      </w:pPr>
-      <w:rPr>
-        <w:rFonts w:hint="default"/>
-      </w:rPr>
-    </w:lvl>
-    <w:lvl w:ilvl="1" w:tentative="1">
-      <w:start w:val="1"/>
-      <w:numFmt w:val="lowerLetter"/>
-      <w:lvlText w:val="%2)"/>
-      <w:lvlJc w:val="left"/>
-      <w:pPr>
-        <w:ind w:left="1260" w:hanging="420"/>
-      </w:pPr>
-    </w:lvl>
-    <w:lvl w:ilvl="2" w:tentative="1">
-      <w:start w:val="1"/>
-      <w:numFmt w:val="lowerRoman"/>
-      <w:lvlText w:val="%3."/>
-      <w:lvlJc w:val="right"/>
-      <w:pPr>
-        <w:ind w:left="1680" w:hanging="420"/>
-      </w:pPr>
-    </w:lvl>
-    <w:lvl w:ilvl="3" w:tentative="1">
-      <w:start w:val="1"/>
-      <w:numFmt w:val="decimal"/>
-      <w:lvlText w:val="%4."/>
-      <w:lvlJc w:val="left"/>
-      <w:pPr>
-        <w:ind w:left="2100" w:hanging="420"/>
-      </w:pPr>
-    </w:lvl>
-    <w:lvl w:ilvl="4" w:tentative="1">
-      <w:start w:val="1"/>
-      <w:numFmt w:val="lowerLetter"/>
-      <w:lvlText w:val="%5)"/>
-      <w:lvlJc w:val="left"/>
-      <w:pPr>
-        <w:ind w:left="2520" w:hanging="420"/>
-      </w:pPr>
-    </w:lvl>
-    <w:lvl w:ilvl="5" w:tentative="1">
-      <w:start w:val="1"/>
-      <w:numFmt w:val="lowerRoman"/>
-      <w:lvlText w:val="%6."/>
-      <w:lvlJc w:val="right"/>
-      <w:pPr>
-        <w:ind w:left="2940" w:hanging="420"/>
-      </w:pPr>
-    </w:lvl>
-    <w:lvl w:ilvl="6" w:tentative="1">
-      <w:start w:val="1"/>
-      <w:numFmt w:val="decimal"/>
-      <w:lvlText w:val="%7."/>
-      <w:lvlJc w:val="left"/>
-      <w:pPr>
-        <w:ind w:left="3360" w:hanging="420"/>
-      </w:pPr>
-    </w:lvl>
-    <w:lvl w:ilvl="7" w:tentative="1">
-      <w:start w:val="1"/>
-      <w:numFmt w:val="lowerLetter"/>
-      <w:lvlText w:val="%8)"/>
-      <w:lvlJc w:val="left"/>
-      <w:pPr>
-        <w:ind w:left="3780" w:hanging="420"/>
-      </w:pPr>
-    </w:lvl>
-    <w:lvl w:ilvl="8" w:tentative="1">
-      <w:start w:val="1"/>
-      <w:numFmt w:val="lowerRoman"/>
-      <w:lvlText w:val="%9."/>
-      <w:lvlJc w:val="right"/>
-      <w:pPr>
-        <w:ind w:left="4200" w:hanging="420"/>
-      </w:pPr>
-    </w:lvl>
-  </w:abstractNum>
   <w:abstractNum w:abstractNumId="4294967164">
     <w:nsid w:val="FFFFFF7C"/>
     <w:multiLevelType w:val="singleLevel"/>
@@ -10015,6 +9559,27 @@
         </w:tabs>
         <w:ind w:left="2040" w:leftChars="800" w:hanging="360" w:hangingChars="200"/>
       </w:pPr>
+    </w:lvl>
+  </w:abstractNum>
+  <w:abstractNum w:abstractNumId="1114444312">
+    <w:nsid w:val="426D1218"/>
+    <w:multiLevelType w:val="singleLevel"/>
+    <w:tmpl w:val="426D1218"/>
+    <w:lvl w:ilvl="0" w:tentative="1">
+      <w:start w:val="1"/>
+      <w:numFmt w:val="bullet"/>
+      <w:pStyle w:val="72"/>
+      <w:lvlText w:val=""/>
+      <w:lvlJc w:val="left"/>
+      <w:pPr>
+        <w:tabs>
+          <w:tab w:val="left" w:pos="425"/>
+        </w:tabs>
+        <w:ind w:left="425" w:hanging="425"/>
+      </w:pPr>
+      <w:rPr>
+        <w:rFonts w:hint="default" w:ascii="Wingdings" w:hAnsi="Wingdings"/>
+      </w:rPr>
     </w:lvl>
   </w:abstractNum>
   <w:abstractNum w:abstractNumId="4294967170">
@@ -10036,6 +9601,476 @@
       <w:rPr>
         <w:rFonts w:hint="default" w:ascii="Wingdings" w:hAnsi="Wingdings"/>
       </w:rPr>
+    </w:lvl>
+  </w:abstractNum>
+  <w:abstractNum w:abstractNumId="1192063632">
+    <w:nsid w:val="470D7290"/>
+    <w:multiLevelType w:val="multilevel"/>
+    <w:tmpl w:val="470D7290"/>
+    <w:lvl w:ilvl="0" w:tentative="1">
+      <w:start w:val="1"/>
+      <w:numFmt w:val="decimal"/>
+      <w:lvlText w:val="%1)"/>
+      <w:lvlJc w:val="left"/>
+      <w:pPr>
+        <w:ind w:left="809" w:hanging="420"/>
+      </w:pPr>
+    </w:lvl>
+    <w:lvl w:ilvl="1" w:tentative="1">
+      <w:start w:val="1"/>
+      <w:numFmt w:val="lowerLetter"/>
+      <w:lvlText w:val="%2)"/>
+      <w:lvlJc w:val="left"/>
+      <w:pPr>
+        <w:ind w:left="1229" w:hanging="420"/>
+      </w:pPr>
+    </w:lvl>
+    <w:lvl w:ilvl="2" w:tentative="1">
+      <w:start w:val="1"/>
+      <w:numFmt w:val="lowerRoman"/>
+      <w:lvlText w:val="%3."/>
+      <w:lvlJc w:val="right"/>
+      <w:pPr>
+        <w:ind w:left="1649" w:hanging="420"/>
+      </w:pPr>
+    </w:lvl>
+    <w:lvl w:ilvl="3" w:tentative="1">
+      <w:start w:val="1"/>
+      <w:numFmt w:val="decimal"/>
+      <w:lvlText w:val="%4."/>
+      <w:lvlJc w:val="left"/>
+      <w:pPr>
+        <w:ind w:left="2069" w:hanging="420"/>
+      </w:pPr>
+    </w:lvl>
+    <w:lvl w:ilvl="4" w:tentative="1">
+      <w:start w:val="1"/>
+      <w:numFmt w:val="lowerLetter"/>
+      <w:lvlText w:val="%5)"/>
+      <w:lvlJc w:val="left"/>
+      <w:pPr>
+        <w:ind w:left="2489" w:hanging="420"/>
+      </w:pPr>
+    </w:lvl>
+    <w:lvl w:ilvl="5" w:tentative="1">
+      <w:start w:val="1"/>
+      <w:numFmt w:val="lowerRoman"/>
+      <w:lvlText w:val="%6."/>
+      <w:lvlJc w:val="right"/>
+      <w:pPr>
+        <w:ind w:left="2909" w:hanging="420"/>
+      </w:pPr>
+    </w:lvl>
+    <w:lvl w:ilvl="6" w:tentative="1">
+      <w:start w:val="1"/>
+      <w:numFmt w:val="decimal"/>
+      <w:lvlText w:val="%7."/>
+      <w:lvlJc w:val="left"/>
+      <w:pPr>
+        <w:ind w:left="3329" w:hanging="420"/>
+      </w:pPr>
+    </w:lvl>
+    <w:lvl w:ilvl="7" w:tentative="1">
+      <w:start w:val="1"/>
+      <w:numFmt w:val="lowerLetter"/>
+      <w:lvlText w:val="%8)"/>
+      <w:lvlJc w:val="left"/>
+      <w:pPr>
+        <w:ind w:left="3749" w:hanging="420"/>
+      </w:pPr>
+    </w:lvl>
+    <w:lvl w:ilvl="8" w:tentative="1">
+      <w:start w:val="1"/>
+      <w:numFmt w:val="lowerRoman"/>
+      <w:lvlText w:val="%9."/>
+      <w:lvlJc w:val="right"/>
+      <w:pPr>
+        <w:ind w:left="4169" w:hanging="420"/>
+      </w:pPr>
+    </w:lvl>
+  </w:abstractNum>
+  <w:abstractNum w:abstractNumId="4294967176">
+    <w:nsid w:val="FFFFFF88"/>
+    <w:multiLevelType w:val="singleLevel"/>
+    <w:tmpl w:val="FFFFFF88"/>
+    <w:lvl w:ilvl="0" w:tentative="1">
+      <w:start w:val="1"/>
+      <w:numFmt w:val="decimal"/>
+      <w:pStyle w:val="17"/>
+      <w:lvlText w:val="%1."/>
+      <w:lvlJc w:val="left"/>
+      <w:pPr>
+        <w:tabs>
+          <w:tab w:val="left" w:pos="360"/>
+        </w:tabs>
+        <w:ind w:left="360" w:hanging="360" w:hangingChars="200"/>
+      </w:pPr>
+    </w:lvl>
+  </w:abstractNum>
+  <w:abstractNum w:abstractNumId="30035661">
+    <w:nsid w:val="01CA4ECD"/>
+    <w:multiLevelType w:val="multilevel"/>
+    <w:tmpl w:val="01CA4ECD"/>
+    <w:lvl w:ilvl="0" w:tentative="1">
+      <w:start w:val="1"/>
+      <w:numFmt w:val="bullet"/>
+      <w:lvlText w:val=""/>
+      <w:lvlJc w:val="left"/>
+      <w:pPr>
+        <w:tabs>
+          <w:tab w:val="left" w:pos="1380"/>
+        </w:tabs>
+        <w:ind w:left="1380" w:hanging="420"/>
+      </w:pPr>
+      <w:rPr>
+        <w:rFonts w:hint="default" w:ascii="Wingdings" w:hAnsi="Wingdings"/>
+      </w:rPr>
+    </w:lvl>
+    <w:lvl w:ilvl="1" w:tentative="1">
+      <w:start w:val="1"/>
+      <w:numFmt w:val="bullet"/>
+      <w:lvlText w:val=""/>
+      <w:lvlJc w:val="left"/>
+      <w:pPr>
+        <w:tabs>
+          <w:tab w:val="left" w:pos="1800"/>
+        </w:tabs>
+        <w:ind w:left="1800" w:hanging="420"/>
+      </w:pPr>
+      <w:rPr>
+        <w:rFonts w:hint="default" w:ascii="Wingdings" w:hAnsi="Wingdings"/>
+      </w:rPr>
+    </w:lvl>
+    <w:lvl w:ilvl="2" w:tentative="1">
+      <w:start w:val="1"/>
+      <w:numFmt w:val="bullet"/>
+      <w:lvlText w:val=""/>
+      <w:lvlJc w:val="left"/>
+      <w:pPr>
+        <w:tabs>
+          <w:tab w:val="left" w:pos="2220"/>
+        </w:tabs>
+        <w:ind w:left="2220" w:hanging="420"/>
+      </w:pPr>
+      <w:rPr>
+        <w:rFonts w:hint="default" w:ascii="Wingdings" w:hAnsi="Wingdings"/>
+      </w:rPr>
+    </w:lvl>
+    <w:lvl w:ilvl="3" w:tentative="1">
+      <w:start w:val="1"/>
+      <w:numFmt w:val="bullet"/>
+      <w:lvlText w:val=""/>
+      <w:lvlJc w:val="left"/>
+      <w:pPr>
+        <w:tabs>
+          <w:tab w:val="left" w:pos="2640"/>
+        </w:tabs>
+        <w:ind w:left="2640" w:hanging="420"/>
+      </w:pPr>
+      <w:rPr>
+        <w:rFonts w:hint="default" w:ascii="Wingdings" w:hAnsi="Wingdings"/>
+      </w:rPr>
+    </w:lvl>
+    <w:lvl w:ilvl="4" w:tentative="1">
+      <w:start w:val="1"/>
+      <w:numFmt w:val="bullet"/>
+      <w:lvlText w:val=""/>
+      <w:lvlJc w:val="left"/>
+      <w:pPr>
+        <w:tabs>
+          <w:tab w:val="left" w:pos="3060"/>
+        </w:tabs>
+        <w:ind w:left="3060" w:hanging="420"/>
+      </w:pPr>
+      <w:rPr>
+        <w:rFonts w:hint="default" w:ascii="Wingdings" w:hAnsi="Wingdings"/>
+      </w:rPr>
+    </w:lvl>
+    <w:lvl w:ilvl="5" w:tentative="1">
+      <w:start w:val="1"/>
+      <w:numFmt w:val="bullet"/>
+      <w:lvlText w:val=""/>
+      <w:lvlJc w:val="left"/>
+      <w:pPr>
+        <w:tabs>
+          <w:tab w:val="left" w:pos="3480"/>
+        </w:tabs>
+        <w:ind w:left="3480" w:hanging="420"/>
+      </w:pPr>
+      <w:rPr>
+        <w:rFonts w:hint="default" w:ascii="Wingdings" w:hAnsi="Wingdings"/>
+      </w:rPr>
+    </w:lvl>
+    <w:lvl w:ilvl="6" w:tentative="1">
+      <w:start w:val="1"/>
+      <w:numFmt w:val="bullet"/>
+      <w:lvlText w:val=""/>
+      <w:lvlJc w:val="left"/>
+      <w:pPr>
+        <w:tabs>
+          <w:tab w:val="left" w:pos="3900"/>
+        </w:tabs>
+        <w:ind w:left="3900" w:hanging="420"/>
+      </w:pPr>
+      <w:rPr>
+        <w:rFonts w:hint="default" w:ascii="Wingdings" w:hAnsi="Wingdings"/>
+      </w:rPr>
+    </w:lvl>
+    <w:lvl w:ilvl="7" w:tentative="1">
+      <w:start w:val="1"/>
+      <w:numFmt w:val="bullet"/>
+      <w:lvlText w:val=""/>
+      <w:lvlJc w:val="left"/>
+      <w:pPr>
+        <w:tabs>
+          <w:tab w:val="left" w:pos="4320"/>
+        </w:tabs>
+        <w:ind w:left="4320" w:hanging="420"/>
+      </w:pPr>
+      <w:rPr>
+        <w:rFonts w:hint="default" w:ascii="Wingdings" w:hAnsi="Wingdings"/>
+      </w:rPr>
+    </w:lvl>
+    <w:lvl w:ilvl="8" w:tentative="1">
+      <w:start w:val="1"/>
+      <w:numFmt w:val="bullet"/>
+      <w:lvlText w:val=""/>
+      <w:lvlJc w:val="left"/>
+      <w:pPr>
+        <w:tabs>
+          <w:tab w:val="left" w:pos="4740"/>
+        </w:tabs>
+        <w:ind w:left="4740" w:hanging="420"/>
+      </w:pPr>
+      <w:rPr>
+        <w:rFonts w:hint="default" w:ascii="Wingdings" w:hAnsi="Wingdings"/>
+      </w:rPr>
+    </w:lvl>
+  </w:abstractNum>
+  <w:abstractNum w:abstractNumId="522742156">
+    <w:nsid w:val="1F28698C"/>
+    <w:multiLevelType w:val="multilevel"/>
+    <w:tmpl w:val="1F28698C"/>
+    <w:lvl w:ilvl="0" w:tentative="1">
+      <w:start w:val="1"/>
+      <w:numFmt w:val="decimal"/>
+      <w:lvlText w:val="（%1）"/>
+      <w:lvlJc w:val="left"/>
+      <w:pPr>
+        <w:tabs>
+          <w:tab w:val="left" w:pos="840"/>
+        </w:tabs>
+        <w:ind w:left="840" w:hanging="420"/>
+      </w:pPr>
+      <w:rPr>
+        <w:rFonts w:hint="eastAsia"/>
+      </w:rPr>
+    </w:lvl>
+    <w:lvl w:ilvl="1" w:tentative="1">
+      <w:start w:val="1"/>
+      <w:numFmt w:val="lowerLetter"/>
+      <w:lvlText w:val="%2)"/>
+      <w:lvlJc w:val="left"/>
+      <w:pPr>
+        <w:tabs>
+          <w:tab w:val="left" w:pos="1260"/>
+        </w:tabs>
+        <w:ind w:left="1260" w:hanging="420"/>
+      </w:pPr>
+    </w:lvl>
+    <w:lvl w:ilvl="2" w:tentative="1">
+      <w:start w:val="1"/>
+      <w:numFmt w:val="lowerRoman"/>
+      <w:lvlText w:val="%3."/>
+      <w:lvlJc w:val="right"/>
+      <w:pPr>
+        <w:tabs>
+          <w:tab w:val="left" w:pos="1680"/>
+        </w:tabs>
+        <w:ind w:left="1680" w:hanging="420"/>
+      </w:pPr>
+    </w:lvl>
+    <w:lvl w:ilvl="3" w:tentative="1">
+      <w:start w:val="1"/>
+      <w:numFmt w:val="decimal"/>
+      <w:lvlText w:val="%4."/>
+      <w:lvlJc w:val="left"/>
+      <w:pPr>
+        <w:tabs>
+          <w:tab w:val="left" w:pos="2100"/>
+        </w:tabs>
+        <w:ind w:left="2100" w:hanging="420"/>
+      </w:pPr>
+    </w:lvl>
+    <w:lvl w:ilvl="4" w:tentative="1">
+      <w:start w:val="1"/>
+      <w:numFmt w:val="lowerLetter"/>
+      <w:lvlText w:val="%5)"/>
+      <w:lvlJc w:val="left"/>
+      <w:pPr>
+        <w:tabs>
+          <w:tab w:val="left" w:pos="2520"/>
+        </w:tabs>
+        <w:ind w:left="2520" w:hanging="420"/>
+      </w:pPr>
+    </w:lvl>
+    <w:lvl w:ilvl="5" w:tentative="1">
+      <w:start w:val="1"/>
+      <w:numFmt w:val="lowerRoman"/>
+      <w:lvlText w:val="%6."/>
+      <w:lvlJc w:val="right"/>
+      <w:pPr>
+        <w:tabs>
+          <w:tab w:val="left" w:pos="2940"/>
+        </w:tabs>
+        <w:ind w:left="2940" w:hanging="420"/>
+      </w:pPr>
+    </w:lvl>
+    <w:lvl w:ilvl="6" w:tentative="1">
+      <w:start w:val="1"/>
+      <w:numFmt w:val="decimal"/>
+      <w:lvlText w:val="%7."/>
+      <w:lvlJc w:val="left"/>
+      <w:pPr>
+        <w:tabs>
+          <w:tab w:val="left" w:pos="3360"/>
+        </w:tabs>
+        <w:ind w:left="3360" w:hanging="420"/>
+      </w:pPr>
+    </w:lvl>
+    <w:lvl w:ilvl="7" w:tentative="1">
+      <w:start w:val="1"/>
+      <w:numFmt w:val="lowerLetter"/>
+      <w:lvlText w:val="%8)"/>
+      <w:lvlJc w:val="left"/>
+      <w:pPr>
+        <w:tabs>
+          <w:tab w:val="left" w:pos="3780"/>
+        </w:tabs>
+        <w:ind w:left="3780" w:hanging="420"/>
+      </w:pPr>
+    </w:lvl>
+    <w:lvl w:ilvl="8" w:tentative="1">
+      <w:start w:val="1"/>
+      <w:numFmt w:val="lowerRoman"/>
+      <w:lvlText w:val="%9."/>
+      <w:lvlJc w:val="right"/>
+      <w:pPr>
+        <w:tabs>
+          <w:tab w:val="left" w:pos="4200"/>
+        </w:tabs>
+        <w:ind w:left="4200" w:hanging="420"/>
+      </w:pPr>
+    </w:lvl>
+  </w:abstractNum>
+  <w:abstractNum w:abstractNumId="4294967171">
+    <w:nsid w:val="FFFFFF83"/>
+    <w:multiLevelType w:val="singleLevel"/>
+    <w:tmpl w:val="FFFFFF83"/>
+    <w:lvl w:ilvl="0" w:tentative="1">
+      <w:start w:val="1"/>
+      <w:numFmt w:val="bullet"/>
+      <w:pStyle w:val="27"/>
+      <w:lvlText w:val=""/>
+      <w:lvlJc w:val="left"/>
+      <w:pPr>
+        <w:tabs>
+          <w:tab w:val="left" w:pos="780"/>
+        </w:tabs>
+        <w:ind w:left="780" w:leftChars="200" w:hanging="360" w:hangingChars="200"/>
+      </w:pPr>
+      <w:rPr>
+        <w:rFonts w:hint="default" w:ascii="Wingdings" w:hAnsi="Wingdings"/>
+      </w:rPr>
+    </w:lvl>
+  </w:abstractNum>
+  <w:abstractNum w:abstractNumId="1831554133">
+    <w:nsid w:val="6D2B4C55"/>
+    <w:multiLevelType w:val="multilevel"/>
+    <w:tmpl w:val="6D2B4C55"/>
+    <w:lvl w:ilvl="0" w:tentative="1">
+      <w:start w:val="2"/>
+      <w:numFmt w:val="decimal"/>
+      <w:lvlText w:val="%1．"/>
+      <w:lvlJc w:val="left"/>
+      <w:pPr>
+        <w:ind w:left="720" w:hanging="720"/>
+      </w:pPr>
+      <w:rPr>
+        <w:rFonts w:hint="default"/>
+      </w:rPr>
+    </w:lvl>
+    <w:lvl w:ilvl="1" w:tentative="1">
+      <w:start w:val="1"/>
+      <w:numFmt w:val="lowerLetter"/>
+      <w:lvlText w:val="%2)"/>
+      <w:lvlJc w:val="left"/>
+      <w:pPr>
+        <w:ind w:left="840" w:hanging="420"/>
+      </w:pPr>
+    </w:lvl>
+    <w:lvl w:ilvl="2" w:tentative="1">
+      <w:start w:val="1"/>
+      <w:numFmt w:val="lowerRoman"/>
+      <w:lvlText w:val="%3."/>
+      <w:lvlJc w:val="right"/>
+      <w:pPr>
+        <w:ind w:left="1260" w:hanging="420"/>
+      </w:pPr>
+    </w:lvl>
+    <w:lvl w:ilvl="3" w:tentative="1">
+      <w:start w:val="1"/>
+      <w:numFmt w:val="decimal"/>
+      <w:lvlText w:val="%4."/>
+      <w:lvlJc w:val="left"/>
+      <w:pPr>
+        <w:ind w:left="1680" w:hanging="420"/>
+      </w:pPr>
+    </w:lvl>
+    <w:lvl w:ilvl="4" w:tentative="1">
+      <w:start w:val="1"/>
+      <w:numFmt w:val="lowerLetter"/>
+      <w:lvlText w:val="%5)"/>
+      <w:lvlJc w:val="left"/>
+      <w:pPr>
+        <w:ind w:left="2100" w:hanging="420"/>
+      </w:pPr>
+    </w:lvl>
+    <w:lvl w:ilvl="5" w:tentative="1">
+      <w:start w:val="1"/>
+      <w:numFmt w:val="lowerRoman"/>
+      <w:lvlText w:val="%6."/>
+      <w:lvlJc w:val="right"/>
+      <w:pPr>
+        <w:ind w:left="2520" w:hanging="420"/>
+      </w:pPr>
+    </w:lvl>
+    <w:lvl w:ilvl="6" w:tentative="1">
+      <w:start w:val="1"/>
+      <w:numFmt w:val="decimal"/>
+      <w:lvlText w:val="%7."/>
+      <w:lvlJc w:val="left"/>
+      <w:pPr>
+        <w:ind w:left="2940" w:hanging="420"/>
+      </w:pPr>
+    </w:lvl>
+    <w:lvl w:ilvl="7" w:tentative="1">
+      <w:start w:val="1"/>
+      <w:numFmt w:val="lowerLetter"/>
+      <w:lvlText w:val="%8)"/>
+      <w:lvlJc w:val="left"/>
+      <w:pPr>
+        <w:ind w:left="3360" w:hanging="420"/>
+      </w:pPr>
+    </w:lvl>
+    <w:lvl w:ilvl="8" w:tentative="1">
+      <w:start w:val="1"/>
+      <w:numFmt w:val="lowerRoman"/>
+      <w:lvlText w:val="%9."/>
+      <w:lvlJc w:val="right"/>
+      <w:pPr>
+        <w:ind w:left="3780" w:hanging="420"/>
+      </w:pPr>
     </w:lvl>
   </w:abstractNum>
   <w:num w:numId="1">

</xml_diff>